<commit_message>
updated press deadlink in publications page
</commit_message>
<xml_diff>
--- a/assets/pdf/CV_current.docx
+++ b/assets/pdf/CV_current.docx
@@ -865,7 +865,7 @@
           </mc:Choice>
           <mc:Fallback>
             <w:pict>
-              <v:line w14:anchorId="02A1E5F9" id="Straight Connector 4" o:spid="_x0000_s1026" style="position:absolute;z-index:251662336;visibility:visible;mso-wrap-style:square;mso-width-percent:0;mso-wrap-distance-left:9pt;mso-wrap-distance-top:0;mso-wrap-distance-right:9pt;mso-wrap-distance-bottom:0;mso-position-horizontal:absolute;mso-position-horizontal-relative:text;mso-position-vertical:absolute;mso-position-vertical-relative:text;mso-width-percent:0;mso-width-relative:margin" from="-31.5pt,15.65pt" to="501.75pt,15.65pt" o:gfxdata="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" strokecolor="black [3213]" strokeweight=".5pt">
+              <v:line w14:anchorId="03F49A18" id="Straight Connector 4" o:spid="_x0000_s1026" style="position:absolute;z-index:251662336;visibility:visible;mso-wrap-style:square;mso-width-percent:0;mso-wrap-distance-left:9pt;mso-wrap-distance-top:0;mso-wrap-distance-right:9pt;mso-wrap-distance-bottom:0;mso-position-horizontal:absolute;mso-position-horizontal-relative:text;mso-position-vertical:absolute;mso-position-vertical-relative:text;mso-width-percent:0;mso-width-relative:margin" from="-31.5pt,15.65pt" to="501.75pt,15.65pt" o:gfxdata="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" strokecolor="black [3213]" strokeweight=".5pt">
                 <v:stroke joinstyle="miter"/>
               </v:line>
             </w:pict>
@@ -975,7 +975,7 @@
           </mc:Choice>
           <mc:Fallback>
             <w:pict>
-              <v:line w14:anchorId="7E043EF4" id="Straight Connector 3" o:spid="_x0000_s1026" style="position:absolute;z-index:251674624;visibility:visible;mso-wrap-style:square;mso-width-percent:0;mso-wrap-distance-left:9pt;mso-wrap-distance-top:0;mso-wrap-distance-right:9pt;mso-wrap-distance-bottom:0;mso-position-horizontal:absolute;mso-position-horizontal-relative:text;mso-position-vertical:absolute;mso-position-vertical-relative:text;mso-width-percent:0;mso-width-relative:margin" from="-31.4pt,13pt" to="118.75pt,13pt" o:gfxdata="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" strokecolor="black [3213]" strokeweight=".5pt">
+              <v:line w14:anchorId="5C05F1DF" id="Straight Connector 3" o:spid="_x0000_s1026" style="position:absolute;z-index:251674624;visibility:visible;mso-wrap-style:square;mso-width-percent:0;mso-wrap-distance-left:9pt;mso-wrap-distance-top:0;mso-wrap-distance-right:9pt;mso-wrap-distance-bottom:0;mso-position-horizontal:absolute;mso-position-horizontal-relative:text;mso-position-vertical:absolute;mso-position-vertical-relative:text;mso-width-percent:0;mso-width-relative:margin" from="-31.4pt,13pt" to="118.75pt,13pt" o:gfxdata="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" strokecolor="black [3213]" strokeweight=".5pt">
                 <v:stroke dashstyle="longDash" joinstyle="miter"/>
               </v:line>
             </w:pict>
@@ -1330,7 +1330,7 @@
           </mc:Choice>
           <mc:Fallback>
             <w:pict>
-              <v:line w14:anchorId="40213685" id="Straight Connector 10" o:spid="_x0000_s1026" style="position:absolute;z-index:251676672;visibility:visible;mso-wrap-style:square;mso-width-percent:0;mso-wrap-distance-left:9pt;mso-wrap-distance-top:0;mso-wrap-distance-right:9pt;mso-wrap-distance-bottom:0;mso-position-horizontal:absolute;mso-position-horizontal-relative:text;mso-position-vertical:absolute;mso-position-vertical-relative:text;mso-width-percent:0;mso-width-relative:margin" from="-30.4pt,14.65pt" to="119.75pt,14.65pt" o:gfxdata="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" strokecolor="black [3213]" strokeweight=".5pt">
+              <v:line w14:anchorId="300D5135" id="Straight Connector 10" o:spid="_x0000_s1026" style="position:absolute;z-index:251676672;visibility:visible;mso-wrap-style:square;mso-width-percent:0;mso-wrap-distance-left:9pt;mso-wrap-distance-top:0;mso-wrap-distance-right:9pt;mso-wrap-distance-bottom:0;mso-position-horizontal:absolute;mso-position-horizontal-relative:text;mso-position-vertical:absolute;mso-position-vertical-relative:text;mso-width-percent:0;mso-width-relative:margin" from="-30.4pt,14.65pt" to="119.75pt,14.65pt" o:gfxdata="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" strokecolor="black [3213]" strokeweight=".5pt">
                 <v:stroke dashstyle="longDash" joinstyle="miter"/>
               </v:line>
             </w:pict>
@@ -2063,7 +2063,7 @@
           </mc:Choice>
           <mc:Fallback>
             <w:pict>
-              <v:line w14:anchorId="6405A552" id="Straight Connector 11" o:spid="_x0000_s1026" style="position:absolute;z-index:251678720;visibility:visible;mso-wrap-style:square;mso-width-percent:0;mso-wrap-distance-left:9pt;mso-wrap-distance-top:0;mso-wrap-distance-right:9pt;mso-wrap-distance-bottom:0;mso-position-horizontal:absolute;mso-position-horizontal-relative:text;mso-position-vertical:absolute;mso-position-vertical-relative:text;mso-width-percent:0;mso-width-relative:margin" from="-31.35pt,14.35pt" to="118.8pt,14.35pt" o:gfxdata="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" strokecolor="black [3213]" strokeweight=".5pt">
+              <v:line w14:anchorId="0FED55EC" id="Straight Connector 11" o:spid="_x0000_s1026" style="position:absolute;z-index:251678720;visibility:visible;mso-wrap-style:square;mso-width-percent:0;mso-wrap-distance-left:9pt;mso-wrap-distance-top:0;mso-wrap-distance-right:9pt;mso-wrap-distance-bottom:0;mso-position-horizontal:absolute;mso-position-horizontal-relative:text;mso-position-vertical:absolute;mso-position-vertical-relative:text;mso-width-percent:0;mso-width-relative:margin" from="-31.35pt,14.35pt" to="118.8pt,14.35pt" o:gfxdata="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" strokecolor="black [3213]" strokeweight=".5pt">
                 <v:stroke dashstyle="longDash" joinstyle="miter"/>
               </v:line>
             </w:pict>
@@ -2413,7 +2413,7 @@
           </mc:Choice>
           <mc:Fallback>
             <w:pict>
-              <v:line w14:anchorId="689AA762" id="Straight Connector 5" o:spid="_x0000_s1026" style="position:absolute;z-index:251664384;visibility:visible;mso-wrap-style:square;mso-width-percent:0;mso-wrap-distance-left:9pt;mso-wrap-distance-top:0;mso-wrap-distance-right:9pt;mso-wrap-distance-bottom:0;mso-position-horizontal:absolute;mso-position-horizontal-relative:text;mso-position-vertical:absolute;mso-position-vertical-relative:text;mso-width-percent:0;mso-width-relative:margin" from="-31.5pt,15.3pt" to="501.75pt,15.3pt" o:gfxdata="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" strokecolor="black [3213]" strokeweight=".5pt">
+              <v:line w14:anchorId="1D7B3C2D" id="Straight Connector 5" o:spid="_x0000_s1026" style="position:absolute;z-index:251664384;visibility:visible;mso-wrap-style:square;mso-width-percent:0;mso-wrap-distance-left:9pt;mso-wrap-distance-top:0;mso-wrap-distance-right:9pt;mso-wrap-distance-bottom:0;mso-position-horizontal:absolute;mso-position-horizontal-relative:text;mso-position-vertical:absolute;mso-position-vertical-relative:text;mso-width-percent:0;mso-width-relative:margin" from="-31.5pt,15.3pt" to="501.75pt,15.3pt" o:gfxdata="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" strokecolor="black [3213]" strokeweight=".5pt">
                 <v:stroke joinstyle="miter"/>
               </v:line>
             </w:pict>
@@ -2550,7 +2550,7 @@
           </mc:Choice>
           <mc:Fallback>
             <w:pict>
-              <v:line w14:anchorId="513CE9CC" id="Straight Connector 12" o:spid="_x0000_s1026" style="position:absolute;z-index:251680768;visibility:visible;mso-wrap-style:square;mso-width-percent:0;mso-wrap-distance-left:9pt;mso-wrap-distance-top:0;mso-wrap-distance-right:9pt;mso-wrap-distance-bottom:0;mso-position-horizontal:absolute;mso-position-horizontal-relative:text;mso-position-vertical:absolute;mso-position-vertical-relative:text;mso-width-percent:0;mso-width-relative:margin" from="-30.75pt,13.4pt" to="464pt,13.4pt" o:gfxdata="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" strokecolor="black [3213]" strokeweight=".5pt">
+              <v:line w14:anchorId="3B4272AC" id="Straight Connector 12" o:spid="_x0000_s1026" style="position:absolute;z-index:251680768;visibility:visible;mso-wrap-style:square;mso-width-percent:0;mso-wrap-distance-left:9pt;mso-wrap-distance-top:0;mso-wrap-distance-right:9pt;mso-wrap-distance-bottom:0;mso-position-horizontal:absolute;mso-position-horizontal-relative:text;mso-position-vertical:absolute;mso-position-vertical-relative:text;mso-width-percent:0;mso-width-relative:margin" from="-30.75pt,13.4pt" to="464pt,13.4pt" o:gfxdata="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" strokecolor="black [3213]" strokeweight=".5pt">
                 <v:stroke dashstyle="longDash" joinstyle="miter"/>
               </v:line>
             </w:pict>
@@ -2681,7 +2681,23 @@
           <w:sz w:val="22"/>
           <w:szCs w:val="21"/>
         </w:rPr>
-        <w:t xml:space="preserve"> in </w:t>
+        <w:t xml:space="preserve"> </w:t>
+      </w:r>
+      <w:r>
+        <w:rPr>
+          <w:rFonts w:ascii="Times New Roman" w:hAnsi="Times New Roman" w:cs="Times New Roman"/>
+          <w:sz w:val="22"/>
+          <w:szCs w:val="21"/>
+        </w:rPr>
+        <w:t>at</w:t>
+      </w:r>
+      <w:r>
+        <w:rPr>
+          <w:rFonts w:ascii="Times New Roman" w:hAnsi="Times New Roman" w:cs="Times New Roman"/>
+          <w:sz w:val="22"/>
+          <w:szCs w:val="21"/>
+        </w:rPr>
+        <w:t xml:space="preserve"> </w:t>
       </w:r>
       <w:hyperlink r:id="rId18" w:history="1">
         <w:r>
@@ -3964,7 +3980,7 @@
           </mc:Choice>
           <mc:Fallback>
             <w:pict>
-              <v:line w14:anchorId="0051CA04" id="Straight Connector 13" o:spid="_x0000_s1026" style="position:absolute;z-index:251682816;visibility:visible;mso-wrap-style:square;mso-width-percent:0;mso-wrap-distance-left:9pt;mso-wrap-distance-top:0;mso-wrap-distance-right:9pt;mso-wrap-distance-bottom:0;mso-position-horizontal:absolute;mso-position-horizontal-relative:text;mso-position-vertical:absolute;mso-position-vertical-relative:text;mso-width-percent:0;mso-width-relative:margin" from="-30.4pt,12.2pt" to="464.35pt,12.2pt" o:gfxdata="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" strokecolor="black [3213]" strokeweight=".5pt">
+              <v:line w14:anchorId="2756B327" id="Straight Connector 13" o:spid="_x0000_s1026" style="position:absolute;z-index:251682816;visibility:visible;mso-wrap-style:square;mso-width-percent:0;mso-wrap-distance-left:9pt;mso-wrap-distance-top:0;mso-wrap-distance-right:9pt;mso-wrap-distance-bottom:0;mso-position-horizontal:absolute;mso-position-horizontal-relative:text;mso-position-vertical:absolute;mso-position-vertical-relative:text;mso-width-percent:0;mso-width-relative:margin" from="-30.4pt,12.2pt" to="464.35pt,12.2pt" o:gfxdata="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" strokecolor="black [3213]" strokeweight=".5pt">
                 <v:stroke dashstyle="longDash" joinstyle="miter"/>
               </v:line>
             </w:pict>

</xml_diff>

<commit_message>
updated cv with mSE journal
</commit_message>
<xml_diff>
--- a/assets/pdf/CV_current.docx
+++ b/assets/pdf/CV_current.docx
@@ -1011,6 +1011,213 @@
       <w:r>
         <w:rPr>
           <w:rFonts w:ascii="Times New Roman" w:hAnsi="Times New Roman" w:cs="Times New Roman"/>
+          <w:sz w:val="22"/>
+          <w:szCs w:val="21"/>
+        </w:rPr>
+        <w:t xml:space="preserve">Amit Seal Ami, </w:t>
+      </w:r>
+      <w:r>
+        <w:rPr>
+          <w:rFonts w:ascii="Times New Roman" w:hAnsi="Times New Roman" w:cs="Times New Roman"/>
+          <w:b/>
+          <w:bCs/>
+          <w:sz w:val="22"/>
+          <w:szCs w:val="21"/>
+        </w:rPr>
+        <w:t>Kaushal Kafle</w:t>
+      </w:r>
+      <w:r>
+        <w:rPr>
+          <w:rFonts w:ascii="Times New Roman" w:hAnsi="Times New Roman" w:cs="Times New Roman"/>
+          <w:sz w:val="22"/>
+          <w:szCs w:val="21"/>
+        </w:rPr>
+        <w:t xml:space="preserve">, Kevin Moran, </w:t>
+      </w:r>
+      <w:proofErr w:type="spellStart"/>
+      <w:r>
+        <w:rPr>
+          <w:rFonts w:ascii="Times New Roman" w:hAnsi="Times New Roman" w:cs="Times New Roman"/>
+          <w:sz w:val="22"/>
+          <w:szCs w:val="21"/>
+        </w:rPr>
+        <w:t>Adwait</w:t>
+      </w:r>
+      <w:proofErr w:type="spellEnd"/>
+      <w:r>
+        <w:rPr>
+          <w:rFonts w:ascii="Times New Roman" w:hAnsi="Times New Roman" w:cs="Times New Roman"/>
+          <w:sz w:val="22"/>
+          <w:szCs w:val="21"/>
+        </w:rPr>
+        <w:t xml:space="preserve"> Nadkarni</w:t>
+      </w:r>
+      <w:r>
+        <w:rPr>
+          <w:rFonts w:ascii="Times New Roman" w:hAnsi="Times New Roman" w:cs="Times New Roman"/>
+          <w:sz w:val="22"/>
+          <w:szCs w:val="21"/>
+        </w:rPr>
+        <w:t>, and</w:t>
+      </w:r>
+      <w:r>
+        <w:rPr>
+          <w:rFonts w:ascii="Times New Roman" w:hAnsi="Times New Roman" w:cs="Times New Roman"/>
+          <w:sz w:val="22"/>
+          <w:szCs w:val="21"/>
+        </w:rPr>
+        <w:t xml:space="preserve"> Denys </w:t>
+      </w:r>
+      <w:proofErr w:type="spellStart"/>
+      <w:r>
+        <w:rPr>
+          <w:rFonts w:ascii="Times New Roman" w:hAnsi="Times New Roman" w:cs="Times New Roman"/>
+          <w:sz w:val="22"/>
+          <w:szCs w:val="21"/>
+        </w:rPr>
+        <w:t>Poshyvanyk</w:t>
+      </w:r>
+      <w:proofErr w:type="spellEnd"/>
+      <w:r>
+        <w:rPr>
+          <w:rFonts w:ascii="Times New Roman" w:hAnsi="Times New Roman" w:cs="Times New Roman"/>
+          <w:sz w:val="22"/>
+          <w:szCs w:val="21"/>
+        </w:rPr>
+        <w:t xml:space="preserve">. </w:t>
+      </w:r>
+      <w:r>
+        <w:rPr>
+          <w:rFonts w:ascii="Times New Roman" w:hAnsi="Times New Roman" w:cs="Times New Roman"/>
+          <w:sz w:val="22"/>
+          <w:szCs w:val="21"/>
+        </w:rPr>
+        <w:t xml:space="preserve">Systematic </w:t>
+      </w:r>
+      <w:r>
+        <w:rPr>
+          <w:rFonts w:ascii="Times New Roman" w:hAnsi="Times New Roman" w:cs="Times New Roman"/>
+          <w:sz w:val="22"/>
+          <w:szCs w:val="21"/>
+        </w:rPr>
+        <w:t>M</w:t>
+      </w:r>
+      <w:r>
+        <w:rPr>
+          <w:rFonts w:ascii="Times New Roman" w:hAnsi="Times New Roman" w:cs="Times New Roman"/>
+          <w:sz w:val="22"/>
+          <w:szCs w:val="21"/>
+        </w:rPr>
+        <w:t>utation-based Evaluation of the Soundness of Security-focused Android Static Analysis</w:t>
+      </w:r>
+      <w:r>
+        <w:rPr>
+          <w:rFonts w:ascii="Times New Roman" w:hAnsi="Times New Roman" w:cs="Times New Roman"/>
+          <w:sz w:val="22"/>
+          <w:szCs w:val="21"/>
+        </w:rPr>
+        <w:t xml:space="preserve"> </w:t>
+      </w:r>
+      <w:r>
+        <w:rPr>
+          <w:rFonts w:ascii="Times New Roman" w:hAnsi="Times New Roman" w:cs="Times New Roman"/>
+          <w:sz w:val="22"/>
+          <w:szCs w:val="21"/>
+        </w:rPr>
+        <w:t>Techniques</w:t>
+      </w:r>
+      <w:r>
+        <w:rPr>
+          <w:rFonts w:ascii="Times New Roman" w:hAnsi="Times New Roman" w:cs="Times New Roman"/>
+          <w:sz w:val="22"/>
+          <w:szCs w:val="21"/>
+        </w:rPr>
+        <w:t xml:space="preserve">. In </w:t>
+      </w:r>
+      <w:r>
+        <w:rPr>
+          <w:rFonts w:ascii="Times New Roman" w:hAnsi="Times New Roman" w:cs="Times New Roman"/>
+          <w:i/>
+          <w:iCs/>
+          <w:sz w:val="22"/>
+          <w:szCs w:val="21"/>
+        </w:rPr>
+        <w:t>ACM Transactions on Security &amp; Privacy (</w:t>
+      </w:r>
+      <w:hyperlink r:id="rId9" w:tgtFrame="_blank" w:history="1">
+        <w:r>
+          <w:rPr>
+            <w:rStyle w:val="Hyperlink"/>
+            <w:rFonts w:ascii="Times New Roman" w:hAnsi="Times New Roman" w:cs="Times New Roman"/>
+            <w:i/>
+            <w:iCs/>
+            <w:sz w:val="22"/>
+            <w:szCs w:val="21"/>
+          </w:rPr>
+          <w:t>TOPS</w:t>
+        </w:r>
+      </w:hyperlink>
+      <w:r>
+        <w:rPr>
+          <w:rFonts w:ascii="Times New Roman" w:hAnsi="Times New Roman" w:cs="Times New Roman"/>
+          <w:i/>
+          <w:iCs/>
+          <w:sz w:val="22"/>
+          <w:szCs w:val="21"/>
+        </w:rPr>
+        <w:t>)</w:t>
+      </w:r>
+      <w:r>
+        <w:rPr>
+          <w:rFonts w:ascii="Times New Roman" w:hAnsi="Times New Roman" w:cs="Times New Roman"/>
+          <w:i/>
+          <w:iCs/>
+          <w:sz w:val="22"/>
+          <w:szCs w:val="21"/>
+        </w:rPr>
+        <w:t xml:space="preserve">, </w:t>
+      </w:r>
+      <w:r>
+        <w:rPr>
+          <w:rFonts w:ascii="Times New Roman" w:hAnsi="Times New Roman" w:cs="Times New Roman"/>
+          <w:sz w:val="22"/>
+          <w:szCs w:val="21"/>
+        </w:rPr>
+        <w:t xml:space="preserve">2021. </w:t>
+      </w:r>
+      <w:r>
+        <w:rPr>
+          <w:rFonts w:ascii="Times New Roman" w:hAnsi="Times New Roman" w:cs="Times New Roman"/>
+          <w:sz w:val="22"/>
+          <w:szCs w:val="21"/>
+        </w:rPr>
+        <w:t xml:space="preserve">To appear. </w:t>
+      </w:r>
+    </w:p>
+    <w:p>
+      <w:pPr>
+        <w:ind w:left="-630" w:right="-1060"/>
+        <w:rPr>
+          <w:rFonts w:ascii="Times New Roman" w:hAnsi="Times New Roman" w:cs="Times New Roman"/>
+          <w:b/>
+          <w:bCs/>
+          <w:sz w:val="22"/>
+          <w:szCs w:val="21"/>
+        </w:rPr>
+      </w:pPr>
+    </w:p>
+    <w:p>
+      <w:pPr>
+        <w:ind w:left="-630" w:right="-1060"/>
+        <w:rPr>
+          <w:rFonts w:ascii="Times New Roman" w:hAnsi="Times New Roman" w:cs="Times New Roman"/>
+          <w:sz w:val="22"/>
+          <w:szCs w:val="21"/>
+        </w:rPr>
+      </w:pPr>
+      <w:r>
+        <w:rPr>
+          <w:rFonts w:ascii="Times New Roman" w:hAnsi="Times New Roman" w:cs="Times New Roman"/>
           <w:b/>
           <w:bCs/>
           <w:sz w:val="22"/>
@@ -1186,6 +1393,22 @@
           <w:sz w:val="22"/>
           <w:szCs w:val="21"/>
         </w:rPr>
+        <w:t xml:space="preserve">, </w:t>
+      </w:r>
+      <w:r>
+        <w:rPr>
+          <w:rFonts w:ascii="Times New Roman" w:hAnsi="Times New Roman" w:cs="Times New Roman"/>
+          <w:sz w:val="22"/>
+          <w:szCs w:val="21"/>
+        </w:rPr>
+        <w:t>2020</w:t>
+      </w:r>
+      <w:r>
+        <w:rPr>
+          <w:rFonts w:ascii="Times New Roman" w:hAnsi="Times New Roman" w:cs="Times New Roman"/>
+          <w:sz w:val="22"/>
+          <w:szCs w:val="21"/>
+        </w:rPr>
         <w:t xml:space="preserve">. </w:t>
       </w:r>
       <w:r>
@@ -1214,7 +1437,7 @@
         </w:rPr>
         <w:t xml:space="preserve"> </w:t>
       </w:r>
-      <w:hyperlink r:id="rId9" w:history="1">
+      <w:hyperlink r:id="rId10" w:history="1">
         <w:r>
           <w:rPr>
             <w:rStyle w:val="Hyperlink"/>
@@ -1231,7 +1454,25 @@
             <w:sz w:val="22"/>
             <w:szCs w:val="21"/>
           </w:rPr>
-          <w:t>Preprint</w:t>
+          <w:t>Prepr</w:t>
+        </w:r>
+        <w:r>
+          <w:rPr>
+            <w:rStyle w:val="Hyperlink"/>
+            <w:rFonts w:ascii="Times New Roman" w:hAnsi="Times New Roman" w:cs="Times New Roman"/>
+            <w:sz w:val="22"/>
+            <w:szCs w:val="21"/>
+          </w:rPr>
+          <w:t>i</w:t>
+        </w:r>
+        <w:r>
+          <w:rPr>
+            <w:rStyle w:val="Hyperlink"/>
+            <w:rFonts w:ascii="Times New Roman" w:hAnsi="Times New Roman" w:cs="Times New Roman"/>
+            <w:sz w:val="22"/>
+            <w:szCs w:val="21"/>
+          </w:rPr>
+          <w:t>nt</w:t>
         </w:r>
         <w:r>
           <w:rPr>
@@ -1466,12 +1707,20 @@
       <w:r>
         <w:rPr>
           <w:rFonts w:ascii="Times New Roman" w:hAnsi="Times New Roman" w:cs="Times New Roman"/>
-          <w:i/>
-          <w:iCs/>
-          <w:sz w:val="22"/>
-          <w:szCs w:val="21"/>
-        </w:rPr>
-        <w:t>To Appear in the Proceedings of the 41st IEEE Symposium on Security and Privacy (S&amp;P</w:t>
+          <w:sz w:val="22"/>
+          <w:szCs w:val="21"/>
+        </w:rPr>
+        <w:t>In</w:t>
+      </w:r>
+      <w:r>
+        <w:rPr>
+          <w:rFonts w:ascii="Times New Roman" w:hAnsi="Times New Roman" w:cs="Times New Roman"/>
+          <w:i/>
+          <w:iCs/>
+          <w:sz w:val="22"/>
+          <w:szCs w:val="21"/>
+        </w:rPr>
+        <w:t xml:space="preserve"> Proceedings of the 41st IEEE Symposium on Security and Privacy (S&amp;P</w:t>
       </w:r>
       <w:r>
         <w:rPr>
@@ -1481,7 +1730,7 @@
         </w:rPr>
         <w:t xml:space="preserve">), San Francisco, CA, USA, May 2020. </w:t>
       </w:r>
-      <w:hyperlink r:id="rId10" w:history="1">
+      <w:hyperlink r:id="rId11" w:history="1">
         <w:r>
           <w:rPr>
             <w:rStyle w:val="Hyperlink"/>
@@ -1751,7 +2000,7 @@
         </w:rPr>
         <w:t xml:space="preserve"> </w:t>
       </w:r>
-      <w:hyperlink r:id="rId11" w:history="1">
+      <w:hyperlink r:id="rId12" w:history="1">
         <w:r>
           <w:rPr>
             <w:rStyle w:val="Hyperlink"/>
@@ -1770,7 +2019,7 @@
         </w:rPr>
         <w:t xml:space="preserve"> </w:t>
       </w:r>
-      <w:hyperlink r:id="rId12" w:anchor="press" w:history="1">
+      <w:hyperlink r:id="rId13" w:anchor="press" w:history="1">
         <w:r>
           <w:rPr>
             <w:rStyle w:val="Hyperlink"/>
@@ -1817,13 +2066,13 @@
                     <pic:cNvPicPr/>
                   </pic:nvPicPr>
                   <pic:blipFill>
-                    <a:blip r:embed="rId13">
+                    <a:blip r:embed="rId14">
                       <a:extLst>
                         <a:ext uri="{28A0092B-C50C-407E-A947-70E740481C1C}">
                           <a14:useLocalDpi xmlns:a14="http://schemas.microsoft.com/office/drawing/2010/main" val="0"/>
                         </a:ext>
                         <a:ext uri="{96DAC541-7B7A-43D3-8B79-37D633B846F1}">
-                          <asvg:svgBlip xmlns:asvg="http://schemas.microsoft.com/office/drawing/2016/SVG/main" r:embed="rId14"/>
+                          <asvg:svgBlip xmlns:asvg="http://schemas.microsoft.com/office/drawing/2016/SVG/main" r:embed="rId15"/>
                         </a:ext>
                       </a:extLst>
                     </a:blip>
@@ -1946,7 +2195,7 @@
         </w:rPr>
         <w:t xml:space="preserve">. Discovering Flaws in Security-Focused Static Analysis Tools for Android using Systematic Mutation. In Proceedings of the 27th USENIX Security Symposium. Baltimore, MD, USA, August 2018. </w:t>
       </w:r>
-      <w:hyperlink r:id="rId15" w:history="1">
+      <w:hyperlink r:id="rId16" w:history="1">
         <w:r>
           <w:rPr>
             <w:rStyle w:val="Hyperlink"/>
@@ -1965,7 +2214,7 @@
         </w:rPr>
         <w:t xml:space="preserve"> </w:t>
       </w:r>
-      <w:hyperlink r:id="rId16" w:history="1">
+      <w:hyperlink r:id="rId17" w:history="1">
         <w:r>
           <w:rPr>
             <w:rStyle w:val="Hyperlink"/>
@@ -2305,7 +2554,7 @@
         </w:rPr>
         <w:t xml:space="preserve"> </w:t>
       </w:r>
-      <w:hyperlink r:id="rId17" w:history="1">
+      <w:hyperlink r:id="rId18" w:history="1">
         <w:r>
           <w:rPr>
             <w:rStyle w:val="Hyperlink"/>
@@ -2672,7 +2921,6 @@
           <w:sz w:val="22"/>
           <w:szCs w:val="21"/>
         </w:rPr>
-        <w:lastRenderedPageBreak/>
         <w:t>Over the course of my research</w:t>
       </w:r>
       <w:r>
@@ -2699,7 +2947,7 @@
         </w:rPr>
         <w:t xml:space="preserve"> </w:t>
       </w:r>
-      <w:hyperlink r:id="rId18" w:history="1">
+      <w:hyperlink r:id="rId19" w:history="1">
         <w:r>
           <w:rPr>
             <w:rStyle w:val="Hyperlink"/>
@@ -3432,7 +3680,7 @@
           <w:u w:val="none"/>
         </w:rPr>
       </w:pPr>
-      <w:hyperlink r:id="rId19" w:anchor="press" w:history="1">
+      <w:hyperlink r:id="rId20" w:anchor="press" w:history="1">
         <w:r>
           <w:rPr>
             <w:rStyle w:val="Hyperlink"/>
@@ -5016,6 +5264,7 @@
           <w:sz w:val="22"/>
           <w:szCs w:val="21"/>
         </w:rPr>
+        <w:lastRenderedPageBreak/>
         <w:t>“A Study of Data-store Based Home Automation”</w:t>
       </w:r>
     </w:p>
@@ -5218,7 +5467,6 @@
           <w:b/>
           <w:noProof/>
         </w:rPr>
-        <w:lastRenderedPageBreak/>
         <mc:AlternateContent>
           <mc:Choice Requires="wps">
             <w:drawing>
@@ -5892,7 +6140,7 @@
         </w:rPr>
         <w:t xml:space="preserve"> (</w:t>
       </w:r>
-      <w:hyperlink r:id="rId20" w:history="1">
+      <w:hyperlink r:id="rId21" w:history="1">
         <w:r>
           <w:rPr>
             <w:rStyle w:val="Hyperlink"/>
@@ -6296,7 +6544,7 @@
         <w:br/>
         <w:t xml:space="preserve">Contact: </w:t>
       </w:r>
-      <w:hyperlink r:id="rId21" w:history="1">
+      <w:hyperlink r:id="rId22" w:history="1">
         <w:r>
           <w:rPr>
             <w:rStyle w:val="Hyperlink"/>
@@ -6375,7 +6623,7 @@
           <w:szCs w:val="22"/>
         </w:rPr>
         <w:br/>
-        <w:t xml:space="preserve">College </w:t>
+        <w:t>College of William and Mary, VA, USA</w:t>
       </w:r>
       <w:r>
         <w:rPr>
@@ -6384,27 +6632,10 @@
           <w:sz w:val="22"/>
           <w:szCs w:val="22"/>
         </w:rPr>
-        <w:t>of William and Mary, VA, USA</w:t>
-      </w:r>
-      <w:r>
-        <w:rPr>
-          <w:rFonts w:ascii="TimesNewRomanPSMT" w:hAnsi="TimesNewRomanPSMT"/>
-          <w:color w:val="1E1E23"/>
-          <w:sz w:val="22"/>
-          <w:szCs w:val="22"/>
-        </w:rPr>
         <w:br/>
-      </w:r>
-      <w:r>
-        <w:rPr>
-          <w:rFonts w:ascii="TimesNewRomanPSMT" w:hAnsi="TimesNewRomanPSMT"/>
-          <w:color w:val="1E1E23"/>
-          <w:sz w:val="22"/>
-          <w:szCs w:val="22"/>
-        </w:rPr>
         <w:t xml:space="preserve">Contact: </w:t>
       </w:r>
-      <w:hyperlink r:id="rId22" w:history="1">
+      <w:hyperlink r:id="rId23" w:history="1">
         <w:r>
           <w:rPr>
             <w:rStyle w:val="Hyperlink"/>
@@ -6450,7 +6681,7 @@
           <w:szCs w:val="22"/>
         </w:rPr>
         <w:br/>
-        <w:t xml:space="preserve">Assistant Professor, </w:t>
+        <w:t>Assistant Professor, Department of Computer Science</w:t>
       </w:r>
       <w:r>
         <w:rPr>
@@ -6459,7 +6690,8 @@
           <w:sz w:val="22"/>
           <w:szCs w:val="22"/>
         </w:rPr>
-        <w:t>Department of Computer Science</w:t>
+        <w:br/>
+        <w:t>George Mason University, VA, USA</w:t>
       </w:r>
       <w:r>
         <w:rPr>
@@ -6469,19 +6701,9 @@
           <w:szCs w:val="22"/>
         </w:rPr>
         <w:br/>
-        <w:t>George Mason University, VA, USA</w:t>
-      </w:r>
-      <w:r>
-        <w:rPr>
-          <w:rFonts w:ascii="TimesNewRomanPSMT" w:hAnsi="TimesNewRomanPSMT"/>
-          <w:color w:val="1E1E23"/>
-          <w:sz w:val="22"/>
-          <w:szCs w:val="22"/>
-        </w:rPr>
-        <w:br/>
         <w:t xml:space="preserve">Contact: </w:t>
       </w:r>
-      <w:hyperlink r:id="rId23" w:history="1">
+      <w:hyperlink r:id="rId24" w:history="1">
         <w:r>
           <w:rPr>
             <w:rStyle w:val="Hyperlink"/>
@@ -7932,7 +8154,6 @@
   <w:style w:type="character" w:default="1" w:styleId="DefaultParagraphFont">
     <w:name w:val="Default Paragraph Font"/>
     <w:uiPriority w:val="1"/>
-    <w:semiHidden/>
     <w:unhideWhenUsed/>
   </w:style>
   <w:style w:type="table" w:default="1" w:styleId="TableNormal">

</xml_diff>

<commit_message>
cv changes, added demo paper
</commit_message>
<xml_diff>
--- a/assets/pdf/CV_current.docx
+++ b/assets/pdf/CV_current.docx
@@ -326,6 +326,51 @@
           <w:szCs w:val="21"/>
         </w:rPr>
         <w:t xml:space="preserve"> </w:t>
+      </w:r>
+      <w:r>
+        <w:rPr>
+          <w:rFonts w:ascii="Times New Roman" w:hAnsi="Times New Roman" w:cs="Times New Roman"/>
+          <w:sz w:val="22"/>
+          <w:szCs w:val="21"/>
+        </w:rPr>
+        <w:t xml:space="preserve">My work on the security analysis of home automation platforms has been featured in </w:t>
+      </w:r>
+      <w:hyperlink r:id="rId9" w:anchor="press" w:history="1">
+        <w:r>
+          <w:rPr>
+            <w:rStyle w:val="Hyperlink"/>
+            <w:rFonts w:ascii="Times New Roman" w:hAnsi="Times New Roman" w:cs="Times New Roman"/>
+            <w:sz w:val="22"/>
+            <w:szCs w:val="21"/>
+          </w:rPr>
+          <w:t xml:space="preserve">multiple </w:t>
+        </w:r>
+        <w:r>
+          <w:rPr>
+            <w:rStyle w:val="Hyperlink"/>
+            <w:rFonts w:ascii="Times New Roman" w:hAnsi="Times New Roman" w:cs="Times New Roman"/>
+            <w:sz w:val="22"/>
+            <w:szCs w:val="21"/>
+          </w:rPr>
+          <w:t>n</w:t>
+        </w:r>
+        <w:r>
+          <w:rPr>
+            <w:rStyle w:val="Hyperlink"/>
+            <w:rFonts w:ascii="Times New Roman" w:hAnsi="Times New Roman" w:cs="Times New Roman"/>
+            <w:sz w:val="22"/>
+            <w:szCs w:val="21"/>
+          </w:rPr>
+          <w:t>ews outlets</w:t>
+        </w:r>
+      </w:hyperlink>
+      <w:r>
+        <w:rPr>
+          <w:rFonts w:ascii="Times New Roman" w:hAnsi="Times New Roman" w:cs="Times New Roman"/>
+          <w:sz w:val="22"/>
+          <w:szCs w:val="21"/>
+        </w:rPr>
+        <w:t xml:space="preserve">! </w:t>
       </w:r>
     </w:p>
     <w:p>
@@ -1144,7 +1189,7 @@
         </w:rPr>
         <w:t>ACM Transactions on Security &amp; Privacy (</w:t>
       </w:r>
-      <w:hyperlink r:id="rId9" w:tgtFrame="_blank" w:history="1">
+      <w:hyperlink r:id="rId10" w:tgtFrame="_blank" w:history="1">
         <w:r>
           <w:rPr>
             <w:rStyle w:val="Hyperlink"/>
@@ -1411,33 +1456,7 @@
         </w:rPr>
         <w:t xml:space="preserve">. </w:t>
       </w:r>
-      <w:r>
-        <w:rPr>
-          <w:rFonts w:ascii="Times New Roman" w:hAnsi="Times New Roman" w:cs="Times New Roman"/>
-          <w:sz w:val="22"/>
-          <w:szCs w:val="21"/>
-        </w:rPr>
-        <w:t>To appear</w:t>
-      </w:r>
-      <w:r>
-        <w:rPr>
-          <w:rFonts w:ascii="Times New Roman" w:hAnsi="Times New Roman" w:cs="Times New Roman"/>
-          <w:sz w:val="22"/>
-          <w:szCs w:val="21"/>
-        </w:rPr>
-        <w:t>.</w:t>
-      </w:r>
-      <w:r>
-        <w:rPr>
-          <w:rFonts w:ascii="Times New Roman" w:hAnsi="Times New Roman" w:cs="Times New Roman"/>
-          <w:b/>
-          <w:bCs/>
-          <w:sz w:val="22"/>
-          <w:szCs w:val="21"/>
-        </w:rPr>
-        <w:t xml:space="preserve"> </w:t>
-      </w:r>
-      <w:hyperlink r:id="rId10" w:history="1">
+      <w:hyperlink r:id="rId11" w:history="1">
         <w:r>
           <w:rPr>
             <w:rStyle w:val="Hyperlink"/>
@@ -1454,25 +1473,7 @@
             <w:sz w:val="22"/>
             <w:szCs w:val="21"/>
           </w:rPr>
-          <w:t>Prepr</w:t>
-        </w:r>
-        <w:r>
-          <w:rPr>
-            <w:rStyle w:val="Hyperlink"/>
-            <w:rFonts w:ascii="Times New Roman" w:hAnsi="Times New Roman" w:cs="Times New Roman"/>
-            <w:sz w:val="22"/>
-            <w:szCs w:val="21"/>
-          </w:rPr>
-          <w:t>i</w:t>
-        </w:r>
-        <w:r>
-          <w:rPr>
-            <w:rStyle w:val="Hyperlink"/>
-            <w:rFonts w:ascii="Times New Roman" w:hAnsi="Times New Roman" w:cs="Times New Roman"/>
-            <w:sz w:val="22"/>
-            <w:szCs w:val="21"/>
-          </w:rPr>
-          <w:t>nt</w:t>
+          <w:t>Link</w:t>
         </w:r>
         <w:r>
           <w:rPr>
@@ -1612,6 +1613,165 @@
           <w:sz w:val="22"/>
           <w:szCs w:val="21"/>
         </w:rPr>
+        <w:t>Amit Seal Ami</w:t>
+      </w:r>
+      <w:r>
+        <w:rPr>
+          <w:rFonts w:ascii="Times New Roman" w:hAnsi="Times New Roman" w:cs="Times New Roman"/>
+          <w:sz w:val="22"/>
+          <w:szCs w:val="21"/>
+        </w:rPr>
+        <w:t xml:space="preserve">, </w:t>
+      </w:r>
+      <w:r>
+        <w:rPr>
+          <w:rFonts w:ascii="Times New Roman" w:hAnsi="Times New Roman" w:cs="Times New Roman"/>
+          <w:b/>
+          <w:bCs/>
+          <w:sz w:val="22"/>
+          <w:szCs w:val="21"/>
+        </w:rPr>
+        <w:t>Kaushal Kafle</w:t>
+      </w:r>
+      <w:r>
+        <w:rPr>
+          <w:rFonts w:ascii="Times New Roman" w:hAnsi="Times New Roman" w:cs="Times New Roman"/>
+          <w:sz w:val="22"/>
+          <w:szCs w:val="21"/>
+        </w:rPr>
+        <w:t xml:space="preserve">, Kevin Moran, </w:t>
+      </w:r>
+      <w:proofErr w:type="spellStart"/>
+      <w:r>
+        <w:rPr>
+          <w:rFonts w:ascii="Times New Roman" w:hAnsi="Times New Roman" w:cs="Times New Roman"/>
+          <w:sz w:val="22"/>
+          <w:szCs w:val="21"/>
+        </w:rPr>
+        <w:t>Adwait</w:t>
+      </w:r>
+      <w:proofErr w:type="spellEnd"/>
+      <w:r>
+        <w:rPr>
+          <w:rFonts w:ascii="Times New Roman" w:hAnsi="Times New Roman" w:cs="Times New Roman"/>
+          <w:sz w:val="22"/>
+          <w:szCs w:val="21"/>
+        </w:rPr>
+        <w:t xml:space="preserve"> Nadkarni, and Denys </w:t>
+      </w:r>
+      <w:proofErr w:type="spellStart"/>
+      <w:r>
+        <w:rPr>
+          <w:rFonts w:ascii="Times New Roman" w:hAnsi="Times New Roman" w:cs="Times New Roman"/>
+          <w:sz w:val="22"/>
+          <w:szCs w:val="21"/>
+        </w:rPr>
+        <w:t>Poshyvanyk</w:t>
+      </w:r>
+      <w:proofErr w:type="spellEnd"/>
+      <w:r>
+        <w:rPr>
+          <w:rFonts w:ascii="Times New Roman" w:hAnsi="Times New Roman" w:cs="Times New Roman"/>
+          <w:sz w:val="22"/>
+          <w:szCs w:val="21"/>
+        </w:rPr>
+        <w:t>.</w:t>
+      </w:r>
+      <w:r>
+        <w:rPr>
+          <w:rFonts w:ascii="Times New Roman" w:hAnsi="Times New Roman" w:cs="Times New Roman"/>
+          <w:sz w:val="22"/>
+          <w:szCs w:val="21"/>
+        </w:rPr>
+        <w:t xml:space="preserve"> </w:t>
+      </w:r>
+      <w:r>
+        <w:rPr>
+          <w:rFonts w:ascii="Times New Roman" w:hAnsi="Times New Roman" w:cs="Times New Roman"/>
+          <w:sz w:val="22"/>
+          <w:szCs w:val="21"/>
+        </w:rPr>
+        <w:t>Demo: Mutation-based Evaluation of Security-focused Static Analysis Tools for Android</w:t>
+      </w:r>
+      <w:r>
+        <w:rPr>
+          <w:rFonts w:ascii="Times New Roman" w:hAnsi="Times New Roman" w:cs="Times New Roman"/>
+          <w:sz w:val="22"/>
+          <w:szCs w:val="21"/>
+        </w:rPr>
+        <w:t xml:space="preserve">. In </w:t>
+      </w:r>
+      <w:r>
+        <w:rPr>
+          <w:rFonts w:ascii="Times New Roman" w:hAnsi="Times New Roman" w:cs="Times New Roman"/>
+          <w:i/>
+          <w:iCs/>
+          <w:sz w:val="22"/>
+          <w:szCs w:val="21"/>
+        </w:rPr>
+        <w:t>Proceedings of the 43rd IEEE/ACM International Conference on Software Engineering (ICSE’21), Formal Tool Demonstration,</w:t>
+      </w:r>
+      <w:r>
+        <w:rPr>
+          <w:rFonts w:ascii="Times New Roman" w:hAnsi="Times New Roman" w:cs="Times New Roman"/>
+          <w:sz w:val="22"/>
+          <w:szCs w:val="21"/>
+        </w:rPr>
+        <w:t xml:space="preserve"> </w:t>
+      </w:r>
+      <w:r>
+        <w:rPr>
+          <w:rFonts w:ascii="Times New Roman" w:hAnsi="Times New Roman" w:cs="Times New Roman"/>
+          <w:sz w:val="22"/>
+          <w:szCs w:val="21"/>
+        </w:rPr>
+        <w:t xml:space="preserve">May 2021, </w:t>
+      </w:r>
+      <w:proofErr w:type="gramStart"/>
+      <w:r>
+        <w:rPr>
+          <w:rFonts w:ascii="Times New Roman" w:hAnsi="Times New Roman" w:cs="Times New Roman"/>
+          <w:sz w:val="22"/>
+          <w:szCs w:val="21"/>
+        </w:rPr>
+        <w:t>To</w:t>
+      </w:r>
+      <w:proofErr w:type="gramEnd"/>
+      <w:r>
+        <w:rPr>
+          <w:rFonts w:ascii="Times New Roman" w:hAnsi="Times New Roman" w:cs="Times New Roman"/>
+          <w:sz w:val="22"/>
+          <w:szCs w:val="21"/>
+        </w:rPr>
+        <w:t xml:space="preserve"> appear</w:t>
+      </w:r>
+    </w:p>
+    <w:p>
+      <w:pPr>
+        <w:ind w:left="-630" w:right="-1060"/>
+        <w:rPr>
+          <w:rFonts w:ascii="Times New Roman" w:hAnsi="Times New Roman" w:cs="Times New Roman"/>
+          <w:b/>
+          <w:sz w:val="22"/>
+          <w:szCs w:val="21"/>
+        </w:rPr>
+      </w:pPr>
+    </w:p>
+    <w:p>
+      <w:pPr>
+        <w:ind w:left="-630" w:right="-1060"/>
+        <w:rPr>
+          <w:rFonts w:ascii="Times New Roman" w:hAnsi="Times New Roman" w:cs="Times New Roman"/>
+          <w:sz w:val="22"/>
+          <w:szCs w:val="21"/>
+        </w:rPr>
+      </w:pPr>
+      <w:r>
+        <w:rPr>
+          <w:rFonts w:ascii="Times New Roman" w:hAnsi="Times New Roman" w:cs="Times New Roman"/>
+          <w:sz w:val="22"/>
+          <w:szCs w:val="21"/>
+        </w:rPr>
         <w:t xml:space="preserve">Sunil </w:t>
       </w:r>
       <w:proofErr w:type="spellStart"/>
@@ -1730,7 +1890,7 @@
         </w:rPr>
         <w:t xml:space="preserve">), San Francisco, CA, USA, May 2020. </w:t>
       </w:r>
-      <w:hyperlink r:id="rId11" w:history="1">
+      <w:hyperlink r:id="rId12" w:history="1">
         <w:r>
           <w:rPr>
             <w:rStyle w:val="Hyperlink"/>
@@ -2000,7 +2160,7 @@
         </w:rPr>
         <w:t xml:space="preserve"> </w:t>
       </w:r>
-      <w:hyperlink r:id="rId12" w:history="1">
+      <w:hyperlink r:id="rId13" w:history="1">
         <w:r>
           <w:rPr>
             <w:rStyle w:val="Hyperlink"/>
@@ -2019,7 +2179,7 @@
         </w:rPr>
         <w:t xml:space="preserve"> </w:t>
       </w:r>
-      <w:hyperlink r:id="rId13" w:anchor="press" w:history="1">
+      <w:hyperlink r:id="rId14" w:anchor="press" w:history="1">
         <w:r>
           <w:rPr>
             <w:rStyle w:val="Hyperlink"/>
@@ -2066,13 +2226,13 @@
                     <pic:cNvPicPr/>
                   </pic:nvPicPr>
                   <pic:blipFill>
-                    <a:blip r:embed="rId14">
+                    <a:blip r:embed="rId15">
                       <a:extLst>
                         <a:ext uri="{28A0092B-C50C-407E-A947-70E740481C1C}">
                           <a14:useLocalDpi xmlns:a14="http://schemas.microsoft.com/office/drawing/2010/main" val="0"/>
                         </a:ext>
                         <a:ext uri="{96DAC541-7B7A-43D3-8B79-37D633B846F1}">
-                          <asvg:svgBlip xmlns:asvg="http://schemas.microsoft.com/office/drawing/2016/SVG/main" r:embed="rId15"/>
+                          <asvg:svgBlip xmlns:asvg="http://schemas.microsoft.com/office/drawing/2016/SVG/main" r:embed="rId16"/>
                         </a:ext>
                       </a:extLst>
                     </a:blip>
@@ -2195,7 +2355,7 @@
         </w:rPr>
         <w:t xml:space="preserve">. Discovering Flaws in Security-Focused Static Analysis Tools for Android using Systematic Mutation. In Proceedings of the 27th USENIX Security Symposium. Baltimore, MD, USA, August 2018. </w:t>
       </w:r>
-      <w:hyperlink r:id="rId16" w:history="1">
+      <w:hyperlink r:id="rId17" w:history="1">
         <w:r>
           <w:rPr>
             <w:rStyle w:val="Hyperlink"/>
@@ -2214,7 +2374,7 @@
         </w:rPr>
         <w:t xml:space="preserve"> </w:t>
       </w:r>
-      <w:hyperlink r:id="rId17" w:history="1">
+      <w:hyperlink r:id="rId18" w:history="1">
         <w:r>
           <w:rPr>
             <w:rStyle w:val="Hyperlink"/>
@@ -2355,6 +2515,7 @@
           <w:sz w:val="22"/>
           <w:szCs w:val="21"/>
         </w:rPr>
+        <w:lastRenderedPageBreak/>
         <w:t>K</w:t>
       </w:r>
       <w:r>
@@ -2554,7 +2715,7 @@
         </w:rPr>
         <w:t xml:space="preserve"> </w:t>
       </w:r>
-      <w:hyperlink r:id="rId18" w:history="1">
+      <w:hyperlink r:id="rId19" w:history="1">
         <w:r>
           <w:rPr>
             <w:rStyle w:val="Hyperlink"/>
@@ -2947,7 +3108,7 @@
         </w:rPr>
         <w:t xml:space="preserve"> </w:t>
       </w:r>
-      <w:hyperlink r:id="rId19" w:history="1">
+      <w:hyperlink r:id="rId20" w:history="1">
         <w:r>
           <w:rPr>
             <w:rStyle w:val="Hyperlink"/>
@@ -3680,7 +3841,7 @@
           <w:u w:val="none"/>
         </w:rPr>
       </w:pPr>
-      <w:hyperlink r:id="rId20" w:anchor="press" w:history="1">
+      <w:hyperlink r:id="rId21" w:anchor="press" w:history="1">
         <w:r>
           <w:rPr>
             <w:rStyle w:val="Hyperlink"/>
@@ -5264,7 +5425,6 @@
           <w:sz w:val="22"/>
           <w:szCs w:val="21"/>
         </w:rPr>
-        <w:lastRenderedPageBreak/>
         <w:t>“A Study of Data-store Based Home Automation”</w:t>
       </w:r>
     </w:p>
@@ -6140,7 +6300,7 @@
         </w:rPr>
         <w:t xml:space="preserve"> (</w:t>
       </w:r>
-      <w:hyperlink r:id="rId21" w:history="1">
+      <w:hyperlink r:id="rId22" w:history="1">
         <w:r>
           <w:rPr>
             <w:rStyle w:val="Hyperlink"/>
@@ -6544,7 +6704,7 @@
         <w:br/>
         <w:t xml:space="preserve">Contact: </w:t>
       </w:r>
-      <w:hyperlink r:id="rId22" w:history="1">
+      <w:hyperlink r:id="rId23" w:history="1">
         <w:r>
           <w:rPr>
             <w:rStyle w:val="Hyperlink"/>
@@ -6635,7 +6795,7 @@
         <w:br/>
         <w:t xml:space="preserve">Contact: </w:t>
       </w:r>
-      <w:hyperlink r:id="rId23" w:history="1">
+      <w:hyperlink r:id="rId24" w:history="1">
         <w:r>
           <w:rPr>
             <w:rStyle w:val="Hyperlink"/>
@@ -6703,7 +6863,7 @@
         <w:br/>
         <w:t xml:space="preserve">Contact: </w:t>
       </w:r>
-      <w:hyperlink r:id="rId24" w:history="1">
+      <w:hyperlink r:id="rId25" w:history="1">
         <w:r>
           <w:rPr>
             <w:rStyle w:val="Hyperlink"/>
@@ -8309,6 +8469,33 @@
       <w:lang w:bidi="ne-NP"/>
     </w:rPr>
   </w:style>
+  <w:style w:type="paragraph" w:styleId="HTMLPreformatted">
+    <w:name w:val="HTML Preformatted"/>
+    <w:basedOn w:val="Normal"/>
+    <w:link w:val="HTMLPreformattedChar"/>
+    <w:uiPriority w:val="99"/>
+    <w:semiHidden/>
+    <w:unhideWhenUsed/>
+    <w:rsid w:val="006D4549"/>
+    <w:rPr>
+      <w:rFonts w:ascii="Consolas" w:hAnsi="Consolas" w:cs="Consolas"/>
+      <w:sz w:val="20"/>
+      <w:szCs w:val="20"/>
+    </w:rPr>
+  </w:style>
+  <w:style w:type="character" w:customStyle="1" w:styleId="HTMLPreformattedChar">
+    <w:name w:val="HTML Preformatted Char"/>
+    <w:basedOn w:val="DefaultParagraphFont"/>
+    <w:link w:val="HTMLPreformatted"/>
+    <w:uiPriority w:val="99"/>
+    <w:semiHidden/>
+    <w:rsid w:val="006D4549"/>
+    <w:rPr>
+      <w:rFonts w:ascii="Consolas" w:eastAsiaTheme="minorEastAsia" w:hAnsi="Consolas" w:cs="Consolas"/>
+      <w:sz w:val="20"/>
+      <w:szCs w:val="20"/>
+    </w:rPr>
+  </w:style>
 </w:styles>
 </file>
 

</xml_diff>

<commit_message>
updated cv with intl opportunity scholarship
</commit_message>
<xml_diff>
--- a/assets/pdf/CV_current.docx
+++ b/assets/pdf/CV_current.docx
@@ -5928,16 +5928,16 @@
           <w:sz w:val="22"/>
           <w:szCs w:val="21"/>
         </w:rPr>
-        <w:t>Best Paper Award</w:t>
-      </w:r>
-      <w:r>
-        <w:rPr>
-          <w:rFonts w:ascii="Times New Roman" w:hAnsi="Times New Roman" w:cs="Times New Roman"/>
-          <w:bCs/>
-          <w:sz w:val="22"/>
-          <w:szCs w:val="21"/>
-        </w:rPr>
-        <w:t>, ACM CODASPY, Dallas, TX, USA, March 2019</w:t>
+        <w:t xml:space="preserve">International Student Opportunity Award, </w:t>
+      </w:r>
+      <w:r>
+        <w:rPr>
+          <w:rFonts w:ascii="Times New Roman" w:hAnsi="Times New Roman" w:cs="Times New Roman"/>
+          <w:bCs/>
+          <w:sz w:val="22"/>
+          <w:szCs w:val="21"/>
+        </w:rPr>
+        <w:t>William &amp; Mary, Spring 2020</w:t>
       </w:r>
     </w:p>
     <w:p>
@@ -5950,6 +5950,40 @@
         <w:ind w:right="-1060"/>
         <w:rPr>
           <w:rFonts w:ascii="Times New Roman" w:hAnsi="Times New Roman" w:cs="Times New Roman"/>
+          <w:b/>
+          <w:sz w:val="22"/>
+          <w:szCs w:val="21"/>
+        </w:rPr>
+      </w:pPr>
+      <w:r>
+        <w:rPr>
+          <w:rFonts w:ascii="Times New Roman" w:hAnsi="Times New Roman" w:cs="Times New Roman"/>
+          <w:b/>
+          <w:sz w:val="22"/>
+          <w:szCs w:val="21"/>
+        </w:rPr>
+        <w:t>Best Paper Award</w:t>
+      </w:r>
+      <w:r>
+        <w:rPr>
+          <w:rFonts w:ascii="Times New Roman" w:hAnsi="Times New Roman" w:cs="Times New Roman"/>
+          <w:bCs/>
+          <w:sz w:val="22"/>
+          <w:szCs w:val="21"/>
+        </w:rPr>
+        <w:t>, ACM CODASPY, Dallas, TX, USA, March 2019</w:t>
+      </w:r>
+    </w:p>
+    <w:p>
+      <w:pPr>
+        <w:pStyle w:val="ListParagraph"/>
+        <w:numPr>
+          <w:ilvl w:val="0"/>
+          <w:numId w:val="5"/>
+        </w:numPr>
+        <w:ind w:right="-1060"/>
+        <w:rPr>
+          <w:rFonts w:ascii="Times New Roman" w:hAnsi="Times New Roman" w:cs="Times New Roman"/>
           <w:bCs/>
           <w:sz w:val="22"/>
           <w:szCs w:val="21"/>
@@ -5980,7 +6014,7 @@
           <w:sz w:val="22"/>
           <w:szCs w:val="21"/>
         </w:rPr>
-        <w:t xml:space="preserve"> (USENIX Security Symposium 2018). </w:t>
+        <w:t xml:space="preserve"> (USENIX Security Symposium 2018)</w:t>
       </w:r>
     </w:p>
     <w:p>
@@ -8521,6 +8555,7 @@
   <w:style w:type="character" w:default="1" w:styleId="DefaultParagraphFont">
     <w:name w:val="Default Paragraph Font"/>
     <w:uiPriority w:val="1"/>
+    <w:semiHidden/>
     <w:unhideWhenUsed/>
   </w:style>
   <w:style w:type="table" w:default="1" w:styleId="TableNormal">

</xml_diff>

<commit_message>
updated cv to include international student opportunity award
</commit_message>
<xml_diff>
--- a/assets/pdf/CV_current.docx
+++ b/assets/pdf/CV_current.docx
@@ -5938,6 +5938,15 @@
           <w:szCs w:val="21"/>
         </w:rPr>
         <w:t>William &amp; Mary, Spring 2020</w:t>
+      </w:r>
+      <w:r>
+        <w:rPr>
+          <w:rFonts w:ascii="Times New Roman" w:hAnsi="Times New Roman" w:cs="Times New Roman"/>
+          <w:bCs/>
+          <w:sz w:val="22"/>
+          <w:szCs w:val="21"/>
+        </w:rPr>
+        <w:t>, Spring 2021</w:t>
       </w:r>
     </w:p>
     <w:p>

</xml_diff>